<commit_message>
CM 3 info 501 2020-2021
</commit_message>
<xml_diff>
--- a/2020_2021/L3_S5_2020-2021/INFO0501_Algo Avance/info501.docx
+++ b/2020_2021/L3_S5_2020-2021/INFO0501_Algo Avance/info501.docx
@@ -374,7 +374,23 @@
         <w:t>Support</w:t>
       </w:r>
       <w:r>
-        <w:t> : T. H. Cormen, C. E. Leiserson, R. L. Rivest, C. Stein, « algorithmique », 3</w:t>
+        <w:t xml:space="preserve"> : T. H. </w:t>
+      </w:r>
+      <w:proofErr w:type="spellStart"/>
+      <w:r>
+        <w:t>Cormen</w:t>
+      </w:r>
+      <w:proofErr w:type="spellEnd"/>
+      <w:r>
+        <w:t xml:space="preserve">, C. E. </w:t>
+      </w:r>
+      <w:proofErr w:type="spellStart"/>
+      <w:r>
+        <w:t>Leiserson</w:t>
+      </w:r>
+      <w:proofErr w:type="spellEnd"/>
+      <w:r>
+        <w:t>, R. L. Rivest, C. Stein, « algorithmique », 3</w:t>
       </w:r>
       <w:r>
         <w:rPr>
@@ -471,8 +487,13 @@
         </w:numPr>
       </w:pPr>
       <w:r>
-        <w:t>Des problèmes complexes à résoudre par des ordinateurs nécessitent des algorithmes perfomants</w:t>
-      </w:r>
+        <w:t xml:space="preserve">Des problèmes complexes à résoudre par des ordinateurs nécessitent des algorithmes </w:t>
+      </w:r>
+      <w:proofErr w:type="spellStart"/>
+      <w:r>
+        <w:t>perfomants</w:t>
+      </w:r>
+      <w:proofErr w:type="spellEnd"/>
     </w:p>
     <w:p>
       <w:pPr>
@@ -713,8 +734,13 @@
         <w:ind w:left="1428" w:firstLine="696"/>
       </w:pPr>
       <w:r>
-        <w:t>(a</w:t>
-      </w:r>
+        <w:t>(</w:t>
+      </w:r>
+      <w:proofErr w:type="gramStart"/>
+      <w:r>
+        <w:t>a</w:t>
+      </w:r>
+      <w:proofErr w:type="gramEnd"/>
       <w:r>
         <w:rPr>
           <w:vertAlign w:val="subscript"/>
@@ -760,9 +786,11 @@
         <w:pStyle w:val="Sansinterligne"/>
         <w:ind w:left="2124"/>
       </w:pPr>
+      <w:proofErr w:type="gramStart"/>
       <w:r>
         <w:t>a</w:t>
       </w:r>
+      <w:proofErr w:type="gramEnd"/>
       <w:r>
         <w:rPr>
           <w:vertAlign w:val="subscript"/>
@@ -1056,7 +1084,37 @@
               <w:ind w:left="360"/>
             </w:pPr>
             <w:r>
-              <w:t xml:space="preserve">    pour j=2 à t.longeur</w:t>
+              <w:t xml:space="preserve">    </w:t>
+            </w:r>
+            <w:proofErr w:type="gramStart"/>
+            <w:r>
+              <w:t>pour</w:t>
+            </w:r>
+            <w:proofErr w:type="gramEnd"/>
+            <w:r>
+              <w:t xml:space="preserve"> j=2 à </w:t>
+            </w:r>
+            <w:proofErr w:type="spellStart"/>
+            <w:r>
+              <w:t>t.longeur</w:t>
+            </w:r>
+            <w:proofErr w:type="spellEnd"/>
+          </w:p>
+          <w:p>
+            <w:pPr>
+              <w:pStyle w:val="Sansinterligne"/>
+              <w:ind w:left="360"/>
+            </w:pPr>
+            <w:r>
+              <w:t xml:space="preserve">        </w:t>
+            </w:r>
+            <w:proofErr w:type="gramStart"/>
+            <w:r>
+              <w:t>clé</w:t>
+            </w:r>
+            <w:proofErr w:type="gramEnd"/>
+            <w:r>
+              <w:t xml:space="preserve"> = t[j]</w:t>
             </w:r>
           </w:p>
           <w:p>
@@ -1065,7 +1123,15 @@
               <w:ind w:left="360"/>
             </w:pPr>
             <w:r>
-              <w:t xml:space="preserve">        clé = t[j]</w:t>
+              <w:t xml:space="preserve">        //insère t[j] dans la séquence triée </w:t>
+            </w:r>
+            <w:proofErr w:type="gramStart"/>
+            <w:r>
+              <w:t>t[</w:t>
+            </w:r>
+            <w:proofErr w:type="gramEnd"/>
+            <w:r>
+              <w:t>1...j-1]</w:t>
             </w:r>
           </w:p>
           <w:p>
@@ -1074,7 +1140,15 @@
               <w:ind w:left="360"/>
             </w:pPr>
             <w:r>
-              <w:t xml:space="preserve">        //insère t[j] dans la séquence triée t[1...j-1]</w:t>
+              <w:t xml:space="preserve">        </w:t>
+            </w:r>
+            <w:proofErr w:type="gramStart"/>
+            <w:r>
+              <w:t>i</w:t>
+            </w:r>
+            <w:proofErr w:type="gramEnd"/>
+            <w:r>
+              <w:t>=j-1</w:t>
             </w:r>
           </w:p>
           <w:p>
@@ -1083,7 +1157,15 @@
               <w:ind w:left="360"/>
             </w:pPr>
             <w:r>
-              <w:t xml:space="preserve">        i=j-1</w:t>
+              <w:t xml:space="preserve">        </w:t>
+            </w:r>
+            <w:proofErr w:type="gramStart"/>
+            <w:r>
+              <w:t>tant</w:t>
+            </w:r>
+            <w:proofErr w:type="gramEnd"/>
+            <w:r>
+              <w:t xml:space="preserve"> que i&gt;0 et t[i]&gt;clé</w:t>
             </w:r>
           </w:p>
           <w:p>
@@ -1092,7 +1174,15 @@
               <w:ind w:left="360"/>
             </w:pPr>
             <w:r>
-              <w:t xml:space="preserve">        tant que i&gt;0 et t[i]&gt;clé</w:t>
+              <w:t xml:space="preserve">            </w:t>
+            </w:r>
+            <w:proofErr w:type="gramStart"/>
+            <w:r>
+              <w:t>t</w:t>
+            </w:r>
+            <w:proofErr w:type="gramEnd"/>
+            <w:r>
+              <w:t>[i+1]=t[i]</w:t>
             </w:r>
           </w:p>
           <w:p>
@@ -1101,7 +1191,15 @@
               <w:ind w:left="360"/>
             </w:pPr>
             <w:r>
-              <w:t xml:space="preserve">            t[i+1]=t[i]</w:t>
+              <w:t xml:space="preserve">            </w:t>
+            </w:r>
+            <w:proofErr w:type="gramStart"/>
+            <w:r>
+              <w:t>i</w:t>
+            </w:r>
+            <w:proofErr w:type="gramEnd"/>
+            <w:r>
+              <w:t>=i-1</w:t>
             </w:r>
           </w:p>
           <w:p>
@@ -1110,16 +1208,15 @@
               <w:ind w:left="360"/>
             </w:pPr>
             <w:r>
-              <w:t xml:space="preserve">            i=i-1</w:t>
+              <w:t xml:space="preserve">        </w:t>
             </w:r>
-          </w:p>
-          <w:p>
-            <w:pPr>
-              <w:pStyle w:val="Sansinterligne"/>
-              <w:ind w:left="360"/>
-            </w:pPr>
+            <w:proofErr w:type="gramStart"/>
             <w:r>
-              <w:t xml:space="preserve">        t[i+1]=clé</w:t>
+              <w:t>t</w:t>
+            </w:r>
+            <w:proofErr w:type="gramEnd"/>
+            <w:r>
+              <w:t>[i+1]=clé</w:t>
             </w:r>
           </w:p>
         </w:tc>
@@ -1232,12 +1329,14 @@
       <w:r>
         <w:t xml:space="preserve">Un algorithme correct </w:t>
       </w:r>
+      <w:proofErr w:type="spellStart"/>
       <w:r>
         <w:rPr>
           <w:u w:val="single"/>
         </w:rPr>
         <w:t>résoud</w:t>
       </w:r>
+      <w:proofErr w:type="spellEnd"/>
       <w:r>
         <w:t xml:space="preserve"> le problème donné</w:t>
       </w:r>
@@ -1391,8 +1490,13 @@
         <w:ind w:left="1416"/>
       </w:pPr>
       <w:r>
-        <w:t>Au début de chaque itération de la boucle pour le sous-tableau t[</w:t>
-      </w:r>
+        <w:t xml:space="preserve">Au début de chaque itération de la boucle pour le sous-tableau </w:t>
+      </w:r>
+      <w:proofErr w:type="gramStart"/>
+      <w:r>
+        <w:t>t[</w:t>
+      </w:r>
+      <w:proofErr w:type="gramEnd"/>
       <w:r>
         <w:t>1… j-1] se compose des éléments qui occupaient initialement les positions t[1…j-1] mais qui sont maintenant triés</w:t>
       </w:r>
@@ -1439,19 +1543,35 @@
         </w:numPr>
       </w:pPr>
       <w:r>
-        <w:t>Le sous-tableau t[1…j-1] se compose donc uniquement de l'élément t[1]</w:t>
-      </w:r>
-    </w:p>
-    <w:p>
-      <w:pPr>
-        <w:pStyle w:val="Sansinterligne"/>
-        <w:numPr>
-          <w:ilvl w:val="1"/>
-          <w:numId w:val="1"/>
-        </w:numPr>
-      </w:pPr>
-      <w:r>
-        <w:t>… qui est l'élément originel de t[1]</w:t>
+        <w:t xml:space="preserve">Le sous-tableau </w:t>
+      </w:r>
+      <w:proofErr w:type="gramStart"/>
+      <w:r>
+        <w:t>t[</w:t>
+      </w:r>
+      <w:proofErr w:type="gramEnd"/>
+      <w:r>
+        <w:t>1…j-1] se compose donc uniquement de l'élément t[1]</w:t>
+      </w:r>
+    </w:p>
+    <w:p>
+      <w:pPr>
+        <w:pStyle w:val="Sansinterligne"/>
+        <w:numPr>
+          <w:ilvl w:val="1"/>
+          <w:numId w:val="1"/>
+        </w:numPr>
+      </w:pPr>
+      <w:r>
+        <w:t xml:space="preserve">… qui est l'élément originel de </w:t>
+      </w:r>
+      <w:proofErr w:type="gramStart"/>
+      <w:r>
+        <w:t>t[</w:t>
+      </w:r>
+      <w:proofErr w:type="gramEnd"/>
+      <w:r>
+        <w:t>1]</w:t>
       </w:r>
     </w:p>
     <w:p>
@@ -1508,19 +1628,35 @@
         </w:numPr>
       </w:pPr>
       <w:r>
-        <w:t>Le corps de la boucle pour fonctionne en déplaçant t[j-1], t[j-2], t[j-3] etc. d'une position vers la droite jusqu'à ce qu'on trouve la bonne position pour t[j ]</w:t>
-      </w:r>
-    </w:p>
-    <w:p>
-      <w:pPr>
-        <w:pStyle w:val="Sansinterligne"/>
-        <w:numPr>
-          <w:ilvl w:val="1"/>
-          <w:numId w:val="1"/>
-        </w:numPr>
-      </w:pPr>
-      <w:r>
-        <w:t>Le sous-tableau t[1…j] se compose alors des éléments situés initialement dans t[1…j], mais en ordre trié</w:t>
+        <w:t xml:space="preserve">Le corps de la boucle pour fonctionne en déplaçant t[j-1], t[j-2], t[j-3] etc. d'une position vers la droite jusqu'à ce qu'on trouve la bonne position pour </w:t>
+      </w:r>
+      <w:proofErr w:type="gramStart"/>
+      <w:r>
+        <w:t>t[</w:t>
+      </w:r>
+      <w:proofErr w:type="gramEnd"/>
+      <w:r>
+        <w:t>j ]</w:t>
+      </w:r>
+    </w:p>
+    <w:p>
+      <w:pPr>
+        <w:pStyle w:val="Sansinterligne"/>
+        <w:numPr>
+          <w:ilvl w:val="1"/>
+          <w:numId w:val="1"/>
+        </w:numPr>
+      </w:pPr>
+      <w:r>
+        <w:t xml:space="preserve">Le sous-tableau </w:t>
+      </w:r>
+      <w:proofErr w:type="gramStart"/>
+      <w:r>
+        <w:t>t[</w:t>
+      </w:r>
+      <w:proofErr w:type="gramEnd"/>
+      <w:r>
+        <w:t>1…j] se compose alors des éléments situés initialement dans t[1…j], mais en ordre trié</w:t>
       </w:r>
     </w:p>
     <w:p>
@@ -1556,7 +1692,15 @@
         </w:numPr>
       </w:pPr>
       <w:r>
-        <w:t xml:space="preserve">La condition forçant la boucle pour à se terminer set que j&gt;longueur </w:t>
+        <w:t xml:space="preserve">La condition forçant la boucle pour à se terminer set que </w:t>
+      </w:r>
+      <w:proofErr w:type="spellStart"/>
+      <w:r>
+        <w:t>j</w:t>
+      </w:r>
+      <w:proofErr w:type="spellEnd"/>
+      <w:r>
+        <w:t xml:space="preserve">&gt;longueur </w:t>
       </w:r>
       <w:r>
         <w:t>=n</w:t>
@@ -1583,19 +1727,35 @@
         </w:numPr>
       </w:pPr>
       <w:r>
-        <w:t>En substituant n+1 à j dans la formation de l'invariant de boucle, on a que le sous-tableau t[1…n] se compose des éléments qui appartenaient originellement à t[1…n], mais qui ont été triés depuis</w:t>
-      </w:r>
-    </w:p>
-    <w:p>
-      <w:pPr>
-        <w:pStyle w:val="Sansinterligne"/>
-        <w:numPr>
-          <w:ilvl w:val="1"/>
-          <w:numId w:val="1"/>
-        </w:numPr>
-      </w:pPr>
-      <w:r>
-        <w:t>Or, le sous-tableau t[1…n] est le tableau complet, donc le tableau tout entier est trié, et donc l'algorithme est correct</w:t>
+        <w:t xml:space="preserve">En substituant n+1 à j dans la formation de l'invariant de boucle, on a que le sous-tableau </w:t>
+      </w:r>
+      <w:proofErr w:type="gramStart"/>
+      <w:r>
+        <w:t>t[</w:t>
+      </w:r>
+      <w:proofErr w:type="gramEnd"/>
+      <w:r>
+        <w:t>1…n] se compose des éléments qui appartenaient originellement à t[1…n], mais qui ont été triés depuis</w:t>
+      </w:r>
+    </w:p>
+    <w:p>
+      <w:pPr>
+        <w:pStyle w:val="Sansinterligne"/>
+        <w:numPr>
+          <w:ilvl w:val="1"/>
+          <w:numId w:val="1"/>
+        </w:numPr>
+      </w:pPr>
+      <w:r>
+        <w:t xml:space="preserve">Or, le sous-tableau </w:t>
+      </w:r>
+      <w:proofErr w:type="gramStart"/>
+      <w:r>
+        <w:t>t[</w:t>
+      </w:r>
+      <w:proofErr w:type="gramEnd"/>
+      <w:r>
+        <w:t>1…n] est le tableau complet, donc le tableau tout entier est trié, et donc l'algorithme est correct</w:t>
       </w:r>
     </w:p>
     <w:p>
@@ -1764,7 +1924,15 @@
         </w:numPr>
       </w:pPr>
       <w:r>
-        <w:t>Arithmétique (addition, soustraction,…)</w:t>
+        <w:t xml:space="preserve">Arithmétique (addition, </w:t>
+      </w:r>
+      <w:proofErr w:type="gramStart"/>
+      <w:r>
+        <w:t>soustraction,…</w:t>
+      </w:r>
+      <w:proofErr w:type="gramEnd"/>
+      <w:r>
+        <w:t>)</w:t>
       </w:r>
     </w:p>
     <w:p>
@@ -1788,19 +1956,35 @@
         </w:numPr>
       </w:pPr>
       <w:r>
-        <w:t>De contrôle (branchement, appel de routine,…)</w:t>
-      </w:r>
-    </w:p>
-    <w:p>
-      <w:pPr>
-        <w:pStyle w:val="Sansinterligne"/>
-        <w:numPr>
-          <w:ilvl w:val="0"/>
-          <w:numId w:val="1"/>
-        </w:numPr>
-      </w:pPr>
-      <w:r>
-        <w:t>Chaque instruction a un temps d'execution constant</w:t>
+        <w:t xml:space="preserve">De contrôle (branchement, appel de </w:t>
+      </w:r>
+      <w:proofErr w:type="gramStart"/>
+      <w:r>
+        <w:t>routine,…</w:t>
+      </w:r>
+      <w:proofErr w:type="gramEnd"/>
+      <w:r>
+        <w:t>)</w:t>
+      </w:r>
+    </w:p>
+    <w:p>
+      <w:pPr>
+        <w:pStyle w:val="Sansinterligne"/>
+        <w:numPr>
+          <w:ilvl w:val="0"/>
+          <w:numId w:val="1"/>
+        </w:numPr>
+      </w:pPr>
+      <w:r>
+        <w:t>Chaque instruction a un temps d'</w:t>
+      </w:r>
+      <w:proofErr w:type="spellStart"/>
+      <w:r>
+        <w:t>execution</w:t>
+      </w:r>
+      <w:proofErr w:type="spellEnd"/>
+      <w:r>
+        <w:t xml:space="preserve"> constant</w:t>
       </w:r>
     </w:p>
     <w:p>
@@ -1916,7 +2100,15 @@
         </w:numPr>
       </w:pPr>
       <w:r>
-        <w:t>On exprime donc le temps d'éxécution en fonction de cette taille</w:t>
+        <w:t>On exprime donc le temps d'</w:t>
+      </w:r>
+      <w:proofErr w:type="spellStart"/>
+      <w:r>
+        <w:t>éxécution</w:t>
+      </w:r>
+      <w:proofErr w:type="spellEnd"/>
+      <w:r>
+        <w:t xml:space="preserve"> en fonction de cette taille</w:t>
       </w:r>
     </w:p>
     <w:p>
@@ -1995,8 +2187,13 @@
           <w:numId w:val="1"/>
         </w:numPr>
       </w:pPr>
-      <w:r>
-        <w:t>Peut être plusieurs nombres plutôt qu'un seul</w:t>
+      <w:proofErr w:type="spellStart"/>
+      <w:r>
+        <w:t>Peut être</w:t>
+      </w:r>
+      <w:proofErr w:type="spellEnd"/>
+      <w:r>
+        <w:t xml:space="preserve"> plusieurs nombres plutôt qu'un seul</w:t>
       </w:r>
     </w:p>
     <w:p>
@@ -2122,7 +2319,15 @@
     </w:p>
     <w:p>
       <w:r>
-        <w:t>(slide 21)</w:t>
+        <w:t>(</w:t>
+      </w:r>
+      <w:proofErr w:type="gramStart"/>
+      <w:r>
+        <w:t>slide</w:t>
+      </w:r>
+      <w:proofErr w:type="gramEnd"/>
+      <w:r>
+        <w:t xml:space="preserve"> 21)</w:t>
       </w:r>
     </w:p>
     <w:p>
@@ -2150,7 +2355,15 @@
         </w:numPr>
       </w:pPr>
       <w:r>
-        <w:t>Temps d'éxécution dans le cas le plus défavorable</w:t>
+        <w:t>Temps d'</w:t>
+      </w:r>
+      <w:proofErr w:type="spellStart"/>
+      <w:r>
+        <w:t>éxécution</w:t>
+      </w:r>
+      <w:proofErr w:type="spellEnd"/>
+      <w:r>
+        <w:t xml:space="preserve"> dans le cas le plus défavorable</w:t>
       </w:r>
     </w:p>
     <w:p>
@@ -2274,8 +2487,13 @@
           <w:numId w:val="1"/>
         </w:numPr>
       </w:pPr>
-      <w:r>
-        <w:t>an + b</w:t>
+      <w:proofErr w:type="gramStart"/>
+      <w:r>
+        <w:t>an</w:t>
+      </w:r>
+      <w:proofErr w:type="gramEnd"/>
+      <w:r>
+        <w:t xml:space="preserve"> + b</w:t>
       </w:r>
       <w:r>
         <w:tab/>
@@ -2389,7 +2607,15 @@
         </w:numPr>
       </w:pPr>
       <w:r>
-        <w:t>Un algorithme est plus efficace qu'un autre si son temps d'exécution du cas le plus défavorable a un ordre de grandeur inférieur</w:t>
+        <w:t xml:space="preserve">Un algorithme est plus efficace qu'un autre si son temps d'exécution du cas le plus défavorable </w:t>
+      </w:r>
+      <w:proofErr w:type="spellStart"/>
+      <w:r>
+        <w:t>a</w:t>
+      </w:r>
+      <w:proofErr w:type="spellEnd"/>
+      <w:r>
+        <w:t xml:space="preserve"> un ordre de grandeur inférieur</w:t>
       </w:r>
     </w:p>
     <w:p>
@@ -2441,7 +2667,15 @@
         </w:numPr>
       </w:pPr>
       <w:r>
-        <w:t>Après avec trié t[1…j-1], on produit t[1…j]</w:t>
+        <w:t xml:space="preserve">Après avec trié </w:t>
+      </w:r>
+      <w:proofErr w:type="gramStart"/>
+      <w:r>
+        <w:t>t[</w:t>
+      </w:r>
+      <w:proofErr w:type="gramEnd"/>
+      <w:r>
+        <w:t>1…j-1], on produit t[1…j]</w:t>
       </w:r>
     </w:p>
     <w:p>
@@ -2680,8 +2914,13 @@
           <w:numId w:val="1"/>
         </w:numPr>
       </w:pPr>
-      <w:r>
-        <w:t>Arret de la récursivité</w:t>
+      <w:proofErr w:type="spellStart"/>
+      <w:r>
+        <w:t>Arret</w:t>
+      </w:r>
+      <w:proofErr w:type="spellEnd"/>
+      <w:r>
+        <w:t xml:space="preserve"> de la récursivité</w:t>
       </w:r>
     </w:p>
     <w:p>
@@ -2920,7 +3159,15 @@
         <w:pStyle w:val="Sansinterligne"/>
       </w:pPr>
       <w:r>
-        <w:t>(slide 27)</w:t>
+        <w:t>(</w:t>
+      </w:r>
+      <w:proofErr w:type="gramStart"/>
+      <w:r>
+        <w:t>slide</w:t>
+      </w:r>
+      <w:proofErr w:type="gramEnd"/>
+      <w:r>
+        <w:t xml:space="preserve"> 27)</w:t>
       </w:r>
     </w:p>
     <w:p>
@@ -3033,7 +3280,15 @@
         </w:numPr>
       </w:pPr>
       <w:r>
-        <w:t>On peut alors es servir d'outils mathématiques pour résoudre la récurrence</w:t>
+        <w:t xml:space="preserve">On peut alors </w:t>
+      </w:r>
+      <w:proofErr w:type="spellStart"/>
+      <w:r>
+        <w:t>es</w:t>
+      </w:r>
+      <w:proofErr w:type="spellEnd"/>
+      <w:r>
+        <w:t xml:space="preserve"> servir d'outils mathématiques pour résoudre la récurrence</w:t>
       </w:r>
     </w:p>
     <w:p>
@@ -3730,8 +3985,13 @@
       <w:pPr>
         <w:pStyle w:val="Sansinterligne"/>
       </w:pPr>
-      <w:r>
-        <w:t xml:space="preserve">C: </w:t>
+      <w:proofErr w:type="gramStart"/>
+      <w:r>
+        <w:t>C:</w:t>
+      </w:r>
+      <w:proofErr w:type="gramEnd"/>
+      <w:r>
+        <w:t xml:space="preserve"> </w:t>
       </w:r>
       <w:r>
         <w:tab/>
@@ -3808,7 +4068,15 @@
         </w:numPr>
       </w:pPr>
       <w:r>
-        <w:t>Comparatif des perfomances relatives de plusieurs algorithmes pour un même problème</w:t>
+        <w:t xml:space="preserve">Comparatif des </w:t>
+      </w:r>
+      <w:proofErr w:type="spellStart"/>
+      <w:r>
+        <w:t>perfomances</w:t>
+      </w:r>
+      <w:proofErr w:type="spellEnd"/>
+      <w:r>
+        <w:t xml:space="preserve"> relatives de plusieurs algorithmes pour un même problème</w:t>
       </w:r>
     </w:p>
     <w:p>
@@ -3997,7 +4265,13 @@
       </w:pPr>
       <w:r>
         <w:lastRenderedPageBreak/>
-        <w:t>Cours 2 : notions de base et représentation</w:t>
+        <w:t xml:space="preserve">Cours 2 : </w:t>
+      </w:r>
+      <w:r>
+        <w:t xml:space="preserve">Graphes </w:t>
+      </w:r>
+      <w:r>
+        <w:t>notions de base et représentation</w:t>
       </w:r>
     </w:p>
     <w:p>
@@ -4052,8 +4326,21 @@
           <w:numId w:val="1"/>
         </w:numPr>
       </w:pPr>
-      <w:r>
-        <w:t xml:space="preserve">Cormen, Leiserson, Rivest, Stein, </w:t>
+      <w:proofErr w:type="spellStart"/>
+      <w:r>
+        <w:t>Cormen</w:t>
+      </w:r>
+      <w:proofErr w:type="spellEnd"/>
+      <w:r>
+        <w:t xml:space="preserve">, </w:t>
+      </w:r>
+      <w:proofErr w:type="spellStart"/>
+      <w:r>
+        <w:t>Leiserson</w:t>
+      </w:r>
+      <w:proofErr w:type="spellEnd"/>
+      <w:r>
+        <w:t xml:space="preserve">, Rivest, Stein, </w:t>
       </w:r>
       <w:r>
         <w:t>"algorithmique" 3eme édition, Dunod, 2010</w:t>
@@ -4072,7 +4359,15 @@
         <w:pStyle w:val="Sansinterligne"/>
       </w:pPr>
       <w:r>
-        <w:t>(carte)</w:t>
+        <w:t>(</w:t>
+      </w:r>
+      <w:proofErr w:type="gramStart"/>
+      <w:r>
+        <w:t>carte</w:t>
+      </w:r>
+      <w:proofErr w:type="gramEnd"/>
+      <w:r>
+        <w:t>)</w:t>
       </w:r>
     </w:p>
     <w:p>
@@ -4279,207 +4574,70 @@
           <w:numId w:val="1"/>
         </w:numPr>
       </w:pPr>
-      <w:r>
-        <w:t>x et y sont incidents à a</w:t>
-      </w:r>
-    </w:p>
-    <w:p>
-      <w:pPr>
-        <w:pStyle w:val="Sansinterligne"/>
-        <w:numPr>
-          <w:ilvl w:val="1"/>
-          <w:numId w:val="1"/>
-        </w:numPr>
-      </w:pPr>
-      <w:r>
-        <w:t>x et y sont les extrémités de a</w:t>
-      </w:r>
-    </w:p>
-    <w:p>
-      <w:pPr>
-        <w:pStyle w:val="Sansinterligne"/>
-        <w:numPr>
-          <w:ilvl w:val="1"/>
-          <w:numId w:val="1"/>
-        </w:numPr>
-      </w:pPr>
-      <w:r>
-        <w:t>x et y sont adjacents</w:t>
-      </w:r>
-    </w:p>
-    <w:p>
-      <w:pPr>
-        <w:pStyle w:val="Sansinterligne"/>
-      </w:pPr>
+      <w:proofErr w:type="gramStart"/>
+      <w:r>
+        <w:t>x</w:t>
+      </w:r>
+      <w:proofErr w:type="gramEnd"/>
+      <w:r>
+        <w:t xml:space="preserve"> et y sont incidents à a</w:t>
+      </w:r>
+    </w:p>
+    <w:p>
+      <w:pPr>
+        <w:pStyle w:val="Sansinterligne"/>
+        <w:numPr>
+          <w:ilvl w:val="1"/>
+          <w:numId w:val="1"/>
+        </w:numPr>
+      </w:pPr>
+      <w:proofErr w:type="gramStart"/>
+      <w:r>
+        <w:t>x</w:t>
+      </w:r>
+      <w:proofErr w:type="gramEnd"/>
+      <w:r>
+        <w:t xml:space="preserve"> et y sont les extrémités de a</w:t>
+      </w:r>
+    </w:p>
+    <w:p>
+      <w:pPr>
+        <w:pStyle w:val="Sansinterligne"/>
+        <w:numPr>
+          <w:ilvl w:val="1"/>
+          <w:numId w:val="1"/>
+        </w:numPr>
+      </w:pPr>
+      <w:proofErr w:type="gramStart"/>
+      <w:r>
+        <w:t>x</w:t>
+      </w:r>
+      <w:proofErr w:type="gramEnd"/>
+      <w:r>
+        <w:t xml:space="preserve"> et y sont adjacents</w:t>
+      </w:r>
+    </w:p>
+    <w:p>
+      <w:pPr>
+        <w:pStyle w:val="Sansinterligne"/>
+      </w:pPr>
+      <w:proofErr w:type="gramStart"/>
       <w:r>
         <w:rPr>
           <w:b/>
           <w:bCs/>
           <w:u w:val="single"/>
         </w:rPr>
-        <w:t>schéma slide 6</w:t>
-      </w:r>
-    </w:p>
-    <w:p>
-      <w:pPr>
-        <w:pStyle w:val="Titre2"/>
-      </w:pPr>
-      <w:r>
-        <w:t>Graphe orienté</w:t>
-      </w:r>
-    </w:p>
-    <w:p>
-      <w:pPr>
-        <w:pStyle w:val="Sansinterligne"/>
-        <w:numPr>
-          <w:ilvl w:val="0"/>
-          <w:numId w:val="1"/>
-        </w:numPr>
-      </w:pPr>
-      <w:r>
-        <w:t>Un graphe orienté …</w:t>
-      </w:r>
-    </w:p>
-    <w:p>
-      <w:pPr>
-        <w:pStyle w:val="Sansinterligne"/>
-        <w:numPr>
-          <w:ilvl w:val="0"/>
-          <w:numId w:val="1"/>
-        </w:numPr>
-      </w:pPr>
-      <w:r>
-        <w:t>… est défini par deux ensembles</w:t>
-      </w:r>
-    </w:p>
-    <w:p>
-      <w:pPr>
-        <w:pStyle w:val="Sansinterligne"/>
-        <w:numPr>
-          <w:ilvl w:val="1"/>
-          <w:numId w:val="1"/>
-        </w:numPr>
-      </w:pPr>
-      <w:r>
-        <w:t>Ensemble S des sommets</w:t>
-      </w:r>
-    </w:p>
-    <w:p>
-      <w:pPr>
-        <w:pStyle w:val="Sansinterligne"/>
-        <w:numPr>
-          <w:ilvl w:val="1"/>
-          <w:numId w:val="1"/>
-        </w:numPr>
-      </w:pPr>
-      <w:r>
-        <w:t xml:space="preserve">Ensemble A des </w:t>
-      </w:r>
-      <w:r>
-        <w:rPr>
-          <w:u w:val="single"/>
-        </w:rPr>
-        <w:t>arc</w:t>
-      </w:r>
-      <w:r>
-        <w:t>s</w:t>
-      </w:r>
-    </w:p>
-    <w:p>
-      <w:pPr>
-        <w:pStyle w:val="Sansinterligne"/>
-        <w:numPr>
-          <w:ilvl w:val="0"/>
-          <w:numId w:val="1"/>
-        </w:numPr>
-      </w:pPr>
-      <w:r>
-        <w:t>Une arc, un élément a de A</w:t>
-      </w:r>
-    </w:p>
-    <w:p>
-      <w:pPr>
-        <w:pStyle w:val="Sansinterligne"/>
-        <w:numPr>
-          <w:ilvl w:val="1"/>
-          <w:numId w:val="1"/>
-        </w:numPr>
-      </w:pPr>
-      <w:r>
-        <w:t>Est défini par un couple de sommets distincts x et y de S</w:t>
-      </w:r>
-    </w:p>
-    <w:p>
-      <w:pPr>
-        <w:pStyle w:val="Sansinterligne"/>
-        <w:numPr>
-          <w:ilvl w:val="1"/>
-          <w:numId w:val="1"/>
-        </w:numPr>
-      </w:pPr>
-      <w:r>
-        <w:t>N'apparait pas plusieurs dois dans A</w:t>
-      </w:r>
-    </w:p>
-    <w:p>
-      <w:pPr>
-        <w:pStyle w:val="Sansinterligne"/>
-        <w:numPr>
-          <w:ilvl w:val="1"/>
-          <w:numId w:val="1"/>
-        </w:numPr>
-      </w:pPr>
-      <w:r>
-        <w:t>Mais on peut avoir (x,y) et (y,x) qui sont deux arcs distincts</w:t>
-      </w:r>
-    </w:p>
-    <w:p>
-      <w:pPr>
-        <w:pStyle w:val="Sansinterligne"/>
-        <w:numPr>
-          <w:ilvl w:val="0"/>
-          <w:numId w:val="1"/>
-        </w:numPr>
-      </w:pPr>
-      <w:r>
-        <w:t xml:space="preserve">On dit que </w:t>
-      </w:r>
-    </w:p>
-    <w:p>
-      <w:pPr>
-        <w:pStyle w:val="Sansinterligne"/>
-        <w:numPr>
-          <w:ilvl w:val="1"/>
-          <w:numId w:val="1"/>
-        </w:numPr>
-      </w:pPr>
-      <w:r>
-        <w:t>a admet x comme origine ou extrémité initiale</w:t>
-      </w:r>
-    </w:p>
-    <w:p>
-      <w:pPr>
-        <w:pStyle w:val="Sansinterligne"/>
-        <w:numPr>
-          <w:ilvl w:val="1"/>
-          <w:numId w:val="1"/>
-        </w:numPr>
-      </w:pPr>
-      <w:r>
-        <w:t>a admet y comme extrémité finale ou terminale</w:t>
-      </w:r>
-    </w:p>
-    <w:p>
-      <w:pPr>
-        <w:pStyle w:val="Sansinterligne"/>
-      </w:pPr>
+        <w:t>schéma</w:t>
+      </w:r>
+      <w:proofErr w:type="gramEnd"/>
       <w:r>
         <w:rPr>
           <w:b/>
           <w:bCs/>
           <w:u w:val="single"/>
         </w:rPr>
-        <w:t>schéma slide 7</w:t>
+        <w:t xml:space="preserve"> slide 6</w:t>
       </w:r>
     </w:p>
     <w:p>
@@ -4487,6 +4645,211 @@
         <w:pStyle w:val="Titre2"/>
       </w:pPr>
       <w:r>
+        <w:t>Graphe orienté</w:t>
+      </w:r>
+    </w:p>
+    <w:p>
+      <w:pPr>
+        <w:pStyle w:val="Sansinterligne"/>
+        <w:numPr>
+          <w:ilvl w:val="0"/>
+          <w:numId w:val="1"/>
+        </w:numPr>
+      </w:pPr>
+      <w:r>
+        <w:t>Un graphe orienté …</w:t>
+      </w:r>
+    </w:p>
+    <w:p>
+      <w:pPr>
+        <w:pStyle w:val="Sansinterligne"/>
+        <w:numPr>
+          <w:ilvl w:val="0"/>
+          <w:numId w:val="1"/>
+        </w:numPr>
+      </w:pPr>
+      <w:r>
+        <w:t>… est défini par deux ensembles</w:t>
+      </w:r>
+    </w:p>
+    <w:p>
+      <w:pPr>
+        <w:pStyle w:val="Sansinterligne"/>
+        <w:numPr>
+          <w:ilvl w:val="1"/>
+          <w:numId w:val="1"/>
+        </w:numPr>
+      </w:pPr>
+      <w:r>
+        <w:t>Ensemble S des sommets</w:t>
+      </w:r>
+    </w:p>
+    <w:p>
+      <w:pPr>
+        <w:pStyle w:val="Sansinterligne"/>
+        <w:numPr>
+          <w:ilvl w:val="1"/>
+          <w:numId w:val="1"/>
+        </w:numPr>
+      </w:pPr>
+      <w:r>
+        <w:t xml:space="preserve">Ensemble A des </w:t>
+      </w:r>
+      <w:r>
+        <w:rPr>
+          <w:u w:val="single"/>
+        </w:rPr>
+        <w:t>arc</w:t>
+      </w:r>
+      <w:r>
+        <w:t>s</w:t>
+      </w:r>
+    </w:p>
+    <w:p>
+      <w:pPr>
+        <w:pStyle w:val="Sansinterligne"/>
+        <w:numPr>
+          <w:ilvl w:val="0"/>
+          <w:numId w:val="1"/>
+        </w:numPr>
+      </w:pPr>
+      <w:proofErr w:type="gramStart"/>
+      <w:r>
+        <w:t>Une arc</w:t>
+      </w:r>
+      <w:proofErr w:type="gramEnd"/>
+      <w:r>
+        <w:t>, un élément a de A</w:t>
+      </w:r>
+    </w:p>
+    <w:p>
+      <w:pPr>
+        <w:pStyle w:val="Sansinterligne"/>
+        <w:numPr>
+          <w:ilvl w:val="1"/>
+          <w:numId w:val="1"/>
+        </w:numPr>
+      </w:pPr>
+      <w:r>
+        <w:t>Est défini par un couple de sommets distincts x et y de S</w:t>
+      </w:r>
+    </w:p>
+    <w:p>
+      <w:pPr>
+        <w:pStyle w:val="Sansinterligne"/>
+        <w:numPr>
+          <w:ilvl w:val="1"/>
+          <w:numId w:val="1"/>
+        </w:numPr>
+      </w:pPr>
+      <w:r>
+        <w:t>N'apparait pas plusieurs dois dans A</w:t>
+      </w:r>
+    </w:p>
+    <w:p>
+      <w:pPr>
+        <w:pStyle w:val="Sansinterligne"/>
+        <w:numPr>
+          <w:ilvl w:val="1"/>
+          <w:numId w:val="1"/>
+        </w:numPr>
+      </w:pPr>
+      <w:r>
+        <w:t>Mais on peut avoir (</w:t>
+      </w:r>
+      <w:proofErr w:type="spellStart"/>
+      <w:proofErr w:type="gramStart"/>
+      <w:r>
+        <w:t>x,y</w:t>
+      </w:r>
+      <w:proofErr w:type="spellEnd"/>
+      <w:proofErr w:type="gramEnd"/>
+      <w:r>
+        <w:t>) et (</w:t>
+      </w:r>
+      <w:proofErr w:type="spellStart"/>
+      <w:r>
+        <w:t>y,x</w:t>
+      </w:r>
+      <w:proofErr w:type="spellEnd"/>
+      <w:r>
+        <w:t>) qui sont deux arcs distincts</w:t>
+      </w:r>
+    </w:p>
+    <w:p>
+      <w:pPr>
+        <w:pStyle w:val="Sansinterligne"/>
+        <w:numPr>
+          <w:ilvl w:val="0"/>
+          <w:numId w:val="1"/>
+        </w:numPr>
+      </w:pPr>
+      <w:r>
+        <w:t xml:space="preserve">On dit que </w:t>
+      </w:r>
+    </w:p>
+    <w:p>
+      <w:pPr>
+        <w:pStyle w:val="Sansinterligne"/>
+        <w:numPr>
+          <w:ilvl w:val="1"/>
+          <w:numId w:val="1"/>
+        </w:numPr>
+      </w:pPr>
+      <w:proofErr w:type="gramStart"/>
+      <w:r>
+        <w:t>a</w:t>
+      </w:r>
+      <w:proofErr w:type="gramEnd"/>
+      <w:r>
+        <w:t xml:space="preserve"> admet x comme origine ou extrémité initiale</w:t>
+      </w:r>
+    </w:p>
+    <w:p>
+      <w:pPr>
+        <w:pStyle w:val="Sansinterligne"/>
+        <w:numPr>
+          <w:ilvl w:val="1"/>
+          <w:numId w:val="1"/>
+        </w:numPr>
+      </w:pPr>
+      <w:proofErr w:type="gramStart"/>
+      <w:r>
+        <w:t>a</w:t>
+      </w:r>
+      <w:proofErr w:type="gramEnd"/>
+      <w:r>
+        <w:t xml:space="preserve"> admet y comme extrémité finale ou terminale</w:t>
+      </w:r>
+    </w:p>
+    <w:p>
+      <w:pPr>
+        <w:pStyle w:val="Sansinterligne"/>
+      </w:pPr>
+      <w:proofErr w:type="gramStart"/>
+      <w:r>
+        <w:rPr>
+          <w:b/>
+          <w:bCs/>
+          <w:u w:val="single"/>
+        </w:rPr>
+        <w:t>schéma</w:t>
+      </w:r>
+      <w:proofErr w:type="gramEnd"/>
+      <w:r>
+        <w:rPr>
+          <w:b/>
+          <w:bCs/>
+          <w:u w:val="single"/>
+        </w:rPr>
+        <w:t xml:space="preserve"> slide 7</w:t>
+      </w:r>
+    </w:p>
+    <w:p>
+      <w:pPr>
+        <w:pStyle w:val="Titre2"/>
+      </w:pPr>
+      <w:r>
         <w:t>Graphe fini</w:t>
       </w:r>
     </w:p>
@@ -4498,81 +4861,116 @@
           <w:numId w:val="1"/>
         </w:numPr>
       </w:pPr>
-      <w:r>
-        <w:t>le cardinal de S</w:t>
-      </w:r>
-    </w:p>
-    <w:p>
-      <w:pPr>
-        <w:pStyle w:val="Sansinterligne"/>
-        <w:numPr>
-          <w:ilvl w:val="1"/>
-          <w:numId w:val="1"/>
-        </w:numPr>
-      </w:pPr>
-      <w:r>
-        <w:t>est appelé ordre du graphe (nombre de sommets)</w:t>
-      </w:r>
-    </w:p>
-    <w:p>
-      <w:pPr>
-        <w:pStyle w:val="Sansinterligne"/>
-        <w:numPr>
-          <w:ilvl w:val="1"/>
-          <w:numId w:val="1"/>
-        </w:numPr>
-      </w:pPr>
-      <w:r>
-        <w:t>n=|S|</w:t>
-      </w:r>
-    </w:p>
-    <w:p>
-      <w:pPr>
-        <w:pStyle w:val="Sansinterligne"/>
-        <w:numPr>
-          <w:ilvl w:val="0"/>
-          <w:numId w:val="1"/>
-        </w:numPr>
-      </w:pPr>
-      <w:r>
-        <w:t xml:space="preserve">le cardinal de A </w:t>
-      </w:r>
-    </w:p>
-    <w:p>
-      <w:pPr>
-        <w:pStyle w:val="Sansinterligne"/>
-        <w:numPr>
-          <w:ilvl w:val="1"/>
-          <w:numId w:val="1"/>
-        </w:numPr>
-      </w:pPr>
-      <w:r>
-        <w:t>est appelé taille du graphe (nombre d'arêtes ou arcs)</w:t>
-      </w:r>
-    </w:p>
-    <w:p>
-      <w:pPr>
-        <w:pStyle w:val="Sansinterligne"/>
-        <w:numPr>
-          <w:ilvl w:val="1"/>
-          <w:numId w:val="1"/>
-        </w:numPr>
-      </w:pPr>
+      <w:proofErr w:type="gramStart"/>
+      <w:r>
+        <w:t>le</w:t>
+      </w:r>
+      <w:proofErr w:type="gramEnd"/>
+      <w:r>
+        <w:t xml:space="preserve"> cardinal de S</w:t>
+      </w:r>
+    </w:p>
+    <w:p>
+      <w:pPr>
+        <w:pStyle w:val="Sansinterligne"/>
+        <w:numPr>
+          <w:ilvl w:val="1"/>
+          <w:numId w:val="1"/>
+        </w:numPr>
+      </w:pPr>
+      <w:proofErr w:type="gramStart"/>
+      <w:r>
+        <w:t>est</w:t>
+      </w:r>
+      <w:proofErr w:type="gramEnd"/>
+      <w:r>
+        <w:t xml:space="preserve"> appelé ordre du graphe (nombre de sommets)</w:t>
+      </w:r>
+    </w:p>
+    <w:p>
+      <w:pPr>
+        <w:pStyle w:val="Sansinterligne"/>
+        <w:numPr>
+          <w:ilvl w:val="1"/>
+          <w:numId w:val="1"/>
+        </w:numPr>
+      </w:pPr>
+      <w:proofErr w:type="gramStart"/>
+      <w:r>
+        <w:t>n</w:t>
+      </w:r>
+      <w:proofErr w:type="gramEnd"/>
+      <w:r>
+        <w:t>=|S|</w:t>
+      </w:r>
+    </w:p>
+    <w:p>
+      <w:pPr>
+        <w:pStyle w:val="Sansinterligne"/>
+        <w:numPr>
+          <w:ilvl w:val="0"/>
+          <w:numId w:val="1"/>
+        </w:numPr>
+      </w:pPr>
+      <w:proofErr w:type="gramStart"/>
+      <w:r>
+        <w:t>le</w:t>
+      </w:r>
+      <w:proofErr w:type="gramEnd"/>
+      <w:r>
+        <w:t xml:space="preserve"> cardinal de A </w:t>
+      </w:r>
+    </w:p>
+    <w:p>
+      <w:pPr>
+        <w:pStyle w:val="Sansinterligne"/>
+        <w:numPr>
+          <w:ilvl w:val="1"/>
+          <w:numId w:val="1"/>
+        </w:numPr>
+      </w:pPr>
+      <w:proofErr w:type="gramStart"/>
+      <w:r>
+        <w:t>est</w:t>
+      </w:r>
+      <w:proofErr w:type="gramEnd"/>
+      <w:r>
+        <w:t xml:space="preserve"> appelé taille du graphe (nombre d'arêtes ou arcs)</w:t>
+      </w:r>
+    </w:p>
+    <w:p>
+      <w:pPr>
+        <w:pStyle w:val="Sansinterligne"/>
+        <w:numPr>
+          <w:ilvl w:val="1"/>
+          <w:numId w:val="1"/>
+        </w:numPr>
+      </w:pPr>
+      <w:proofErr w:type="gramStart"/>
       <w:r>
         <w:lastRenderedPageBreak/>
-        <w:t>m=|A|</w:t>
-      </w:r>
-    </w:p>
-    <w:p>
-      <w:pPr>
-        <w:pStyle w:val="Sansinterligne"/>
-        <w:numPr>
-          <w:ilvl w:val="0"/>
-          <w:numId w:val="1"/>
-        </w:numPr>
-      </w:pPr>
-      <w:r>
-        <w:t>les cardinaux de S et de A sont finis</w:t>
+        <w:t>m</w:t>
+      </w:r>
+      <w:proofErr w:type="gramEnd"/>
+      <w:r>
+        <w:t>=|A|</w:t>
+      </w:r>
+    </w:p>
+    <w:p>
+      <w:pPr>
+        <w:pStyle w:val="Sansinterligne"/>
+        <w:numPr>
+          <w:ilvl w:val="0"/>
+          <w:numId w:val="1"/>
+        </w:numPr>
+      </w:pPr>
+      <w:proofErr w:type="gramStart"/>
+      <w:r>
+        <w:t>les</w:t>
+      </w:r>
+      <w:proofErr w:type="gramEnd"/>
+      <w:r>
+        <w:t xml:space="preserve"> cardinaux de S et de A sont finis</w:t>
       </w:r>
     </w:p>
     <w:p>
@@ -4817,7 +5215,15 @@
         </w:numPr>
       </w:pPr>
       <w:r>
-        <w:t>Un graphe partiel de G=(S,A) est un graphe</w:t>
+        <w:t>Un graphe partiel de G=(</w:t>
+      </w:r>
+      <w:proofErr w:type="gramStart"/>
+      <w:r>
+        <w:t>S,A</w:t>
+      </w:r>
+      <w:proofErr w:type="gramEnd"/>
+      <w:r>
+        <w:t>) est un graphe</w:t>
       </w:r>
     </w:p>
     <w:p>
@@ -5089,7 +5495,21 @@
         <w:rPr>
           <w:rFonts w:eastAsiaTheme="minorEastAsia"/>
         </w:rPr>
-        <w:t xml:space="preserve"> est un graphe partiel</w:t>
+        <w:t xml:space="preserve"> </w:t>
+      </w:r>
+      <w:proofErr w:type="gramStart"/>
+      <w:r>
+        <w:rPr>
+          <w:rFonts w:eastAsiaTheme="minorEastAsia"/>
+        </w:rPr>
+        <w:t>est</w:t>
+      </w:r>
+      <w:proofErr w:type="gramEnd"/>
+      <w:r>
+        <w:rPr>
+          <w:rFonts w:eastAsiaTheme="minorEastAsia"/>
+        </w:rPr>
+        <w:t xml:space="preserve"> un graphe partiel</w:t>
       </w:r>
     </w:p>
     <w:p>
@@ -5224,7 +5644,21 @@
         <w:rPr>
           <w:rFonts w:eastAsiaTheme="minorEastAsia"/>
         </w:rPr>
-        <w:t xml:space="preserve"> est un sous-graphe complet d'ordre 3</w:t>
+        <w:t xml:space="preserve"> </w:t>
+      </w:r>
+      <w:proofErr w:type="gramStart"/>
+      <w:r>
+        <w:rPr>
+          <w:rFonts w:eastAsiaTheme="minorEastAsia"/>
+        </w:rPr>
+        <w:t>est</w:t>
+      </w:r>
+      <w:proofErr w:type="gramEnd"/>
+      <w:r>
+        <w:rPr>
+          <w:rFonts w:eastAsiaTheme="minorEastAsia"/>
+        </w:rPr>
+        <w:t xml:space="preserve"> un sous-graphe complet d'ordre 3</w:t>
       </w:r>
     </w:p>
     <w:p>
@@ -5346,6 +5780,15 @@
       <w:r>
         <w:t>Cours 3 : graphes, algorithmes élémentaires</w:t>
       </w:r>
+    </w:p>
+    <w:p>
+      <w:pPr>
+        <w:rPr>
+          <w:rFonts w:ascii="Times New Roman" w:eastAsiaTheme="minorEastAsia" w:hAnsi="Times New Roman"/>
+          <w:color w:val="5A5A5A" w:themeColor="text1" w:themeTint="A5"/>
+          <w:spacing w:val="15"/>
+        </w:rPr>
+      </w:pPr>
     </w:p>
     <w:sectPr>
       <w:headerReference w:type="default" r:id="rId7"/>
@@ -5394,6 +5837,7 @@
         <w:docPartUnique/>
       </w:docPartObj>
     </w:sdtPr>
+    <w:sdtEndPr/>
     <w:sdtContent>
       <w:sdt>
         <w:sdtPr>
@@ -5403,6 +5847,7 @@
             <w:docPartUnique/>
           </w:docPartObj>
         </w:sdtPr>
+        <w:sdtEndPr/>
         <w:sdtContent>
           <w:p>
             <w:pPr>

</xml_diff>